<commit_message>
[Tiara] 28 - 30 November 2022 ([Project 2] ANALISIS HALAMAN PORTAL ADMIN)
</commit_message>
<xml_diff>
--- a/Tiara Tueka/PROJECT 2.docx
+++ b/Tiara Tueka/PROJECT 2.docx
@@ -27,6 +27,259 @@
           <w:szCs w:val="24"/>
         </w:rPr>
         <w:t>HALAMAN UTAMA</w:t>
+      </w:r>
+    </w:p>
+    <w:p>
+      <w:pPr>
+        <w:pStyle w:val="ListParagraph"/>
+        <w:numPr>
+          <w:ilvl w:val="1"/>
+          <w:numId w:val="8"/>
+        </w:numPr>
+        <w:jc w:val="both"/>
+        <w:rPr>
+          <w:rFonts w:asciiTheme="minorBidi" w:hAnsiTheme="minorBidi"/>
+          <w:b/>
+          <w:bCs/>
+          <w:sz w:val="24"/>
+          <w:szCs w:val="24"/>
+        </w:rPr>
+      </w:pPr>
+      <w:r>
+        <w:rPr>
+          <w:rFonts w:asciiTheme="minorBidi" w:hAnsiTheme="minorBidi"/>
+          <w:b/>
+          <w:bCs/>
+          <w:sz w:val="24"/>
+          <w:szCs w:val="24"/>
+        </w:rPr>
+        <w:t>Cara Kerja Website</w:t>
+      </w:r>
+    </w:p>
+    <w:p>
+      <w:pPr>
+        <w:pStyle w:val="ListParagraph"/>
+        <w:numPr>
+          <w:ilvl w:val="2"/>
+          <w:numId w:val="8"/>
+        </w:numPr>
+        <w:jc w:val="both"/>
+        <w:rPr>
+          <w:rFonts w:asciiTheme="minorBidi" w:hAnsiTheme="minorBidi"/>
+          <w:sz w:val="24"/>
+          <w:szCs w:val="24"/>
+        </w:rPr>
+      </w:pPr>
+      <w:r>
+        <w:rPr>
+          <w:rFonts w:asciiTheme="minorBidi" w:hAnsiTheme="minorBidi"/>
+          <w:sz w:val="24"/>
+          <w:szCs w:val="24"/>
+        </w:rPr>
+        <w:t>…</w:t>
+      </w:r>
+    </w:p>
+    <w:p>
+      <w:pPr>
+        <w:pStyle w:val="ListParagraph"/>
+        <w:numPr>
+          <w:ilvl w:val="2"/>
+          <w:numId w:val="8"/>
+        </w:numPr>
+        <w:jc w:val="both"/>
+        <w:rPr>
+          <w:rFonts w:asciiTheme="minorBidi" w:hAnsiTheme="minorBidi"/>
+          <w:sz w:val="24"/>
+          <w:szCs w:val="24"/>
+        </w:rPr>
+      </w:pPr>
+      <w:r>
+        <w:rPr>
+          <w:rFonts w:asciiTheme="minorBidi" w:hAnsiTheme="minorBidi"/>
+          <w:sz w:val="24"/>
+          <w:szCs w:val="24"/>
+        </w:rPr>
+        <w:t>…</w:t>
+      </w:r>
+    </w:p>
+    <w:p>
+      <w:pPr>
+        <w:pStyle w:val="ListParagraph"/>
+        <w:numPr>
+          <w:ilvl w:val="2"/>
+          <w:numId w:val="8"/>
+        </w:numPr>
+        <w:jc w:val="both"/>
+        <w:rPr>
+          <w:rFonts w:asciiTheme="minorBidi" w:hAnsiTheme="minorBidi"/>
+          <w:sz w:val="24"/>
+          <w:szCs w:val="24"/>
+        </w:rPr>
+      </w:pPr>
+      <w:r>
+        <w:rPr>
+          <w:rFonts w:asciiTheme="minorBidi" w:hAnsiTheme="minorBidi"/>
+          <w:sz w:val="24"/>
+          <w:szCs w:val="24"/>
+        </w:rPr>
+        <w:t>…</w:t>
+      </w:r>
+    </w:p>
+    <w:p>
+      <w:pPr>
+        <w:pStyle w:val="ListParagraph"/>
+        <w:ind w:left="1080"/>
+        <w:jc w:val="both"/>
+        <w:rPr>
+          <w:rFonts w:asciiTheme="minorBidi" w:hAnsiTheme="minorBidi"/>
+          <w:sz w:val="24"/>
+          <w:szCs w:val="24"/>
+        </w:rPr>
+      </w:pPr>
+    </w:p>
+    <w:p>
+      <w:pPr>
+        <w:pStyle w:val="ListParagraph"/>
+        <w:numPr>
+          <w:ilvl w:val="1"/>
+          <w:numId w:val="8"/>
+        </w:numPr>
+        <w:jc w:val="both"/>
+        <w:rPr>
+          <w:rFonts w:asciiTheme="minorBidi" w:hAnsiTheme="minorBidi"/>
+          <w:b/>
+          <w:bCs/>
+          <w:sz w:val="24"/>
+          <w:szCs w:val="24"/>
+        </w:rPr>
+      </w:pPr>
+      <w:r>
+        <w:rPr>
+          <w:rFonts w:asciiTheme="minorBidi" w:hAnsiTheme="minorBidi"/>
+          <w:b/>
+          <w:bCs/>
+          <w:sz w:val="24"/>
+          <w:szCs w:val="24"/>
+        </w:rPr>
+        <w:t>Analisis Kebutuhan Halaman Website, beberapa halaman yang dibutuhkan adalah sebagai berikut:</w:t>
+      </w:r>
+    </w:p>
+    <w:p>
+      <w:pPr>
+        <w:pStyle w:val="ListParagraph"/>
+        <w:numPr>
+          <w:ilvl w:val="2"/>
+          <w:numId w:val="8"/>
+        </w:numPr>
+        <w:jc w:val="both"/>
+        <w:rPr>
+          <w:rFonts w:asciiTheme="minorBidi" w:hAnsiTheme="minorBidi"/>
+          <w:sz w:val="24"/>
+          <w:szCs w:val="24"/>
+        </w:rPr>
+      </w:pPr>
+      <w:r>
+        <w:rPr>
+          <w:rFonts w:asciiTheme="minorBidi" w:hAnsiTheme="minorBidi"/>
+          <w:sz w:val="24"/>
+          <w:szCs w:val="24"/>
+        </w:rPr>
+        <w:t>…</w:t>
+      </w:r>
+    </w:p>
+    <w:p>
+      <w:pPr>
+        <w:pStyle w:val="ListParagraph"/>
+        <w:numPr>
+          <w:ilvl w:val="2"/>
+          <w:numId w:val="8"/>
+        </w:numPr>
+        <w:jc w:val="both"/>
+        <w:rPr>
+          <w:rFonts w:asciiTheme="minorBidi" w:hAnsiTheme="minorBidi"/>
+          <w:sz w:val="24"/>
+          <w:szCs w:val="24"/>
+        </w:rPr>
+      </w:pPr>
+      <w:r>
+        <w:rPr>
+          <w:rFonts w:asciiTheme="minorBidi" w:hAnsiTheme="minorBidi"/>
+          <w:sz w:val="24"/>
+          <w:szCs w:val="24"/>
+        </w:rPr>
+        <w:t>…</w:t>
+      </w:r>
+    </w:p>
+    <w:p>
+      <w:pPr>
+        <w:pStyle w:val="ListParagraph"/>
+        <w:numPr>
+          <w:ilvl w:val="2"/>
+          <w:numId w:val="8"/>
+        </w:numPr>
+        <w:jc w:val="both"/>
+        <w:rPr>
+          <w:rFonts w:asciiTheme="minorBidi" w:hAnsiTheme="minorBidi"/>
+          <w:sz w:val="24"/>
+          <w:szCs w:val="24"/>
+        </w:rPr>
+      </w:pPr>
+      <w:r>
+        <w:rPr>
+          <w:rFonts w:asciiTheme="minorBidi" w:hAnsiTheme="minorBidi"/>
+          <w:sz w:val="24"/>
+          <w:szCs w:val="24"/>
+        </w:rPr>
+        <w:t>…</w:t>
+      </w:r>
+    </w:p>
+    <w:p>
+      <w:pPr>
+        <w:pStyle w:val="ListParagraph"/>
+        <w:ind w:left="1080"/>
+        <w:jc w:val="both"/>
+        <w:rPr>
+          <w:rFonts w:asciiTheme="minorBidi" w:hAnsiTheme="minorBidi"/>
+          <w:sz w:val="24"/>
+          <w:szCs w:val="24"/>
+        </w:rPr>
+      </w:pPr>
+    </w:p>
+    <w:p>
+      <w:pPr>
+        <w:pStyle w:val="ListParagraph"/>
+        <w:numPr>
+          <w:ilvl w:val="0"/>
+          <w:numId w:val="8"/>
+        </w:numPr>
+        <w:jc w:val="both"/>
+        <w:rPr>
+          <w:rFonts w:asciiTheme="minorBidi" w:hAnsiTheme="minorBidi"/>
+          <w:b/>
+          <w:bCs/>
+          <w:sz w:val="24"/>
+          <w:szCs w:val="24"/>
+        </w:rPr>
+      </w:pPr>
+      <w:r>
+        <w:rPr>
+          <w:rFonts w:asciiTheme="minorBidi" w:hAnsiTheme="minorBidi"/>
+          <w:b/>
+          <w:bCs/>
+          <w:sz w:val="24"/>
+          <w:szCs w:val="24"/>
+        </w:rPr>
+        <w:t>HALAMAN PORTAL ADMIN</w:t>
+      </w:r>
+      <w:r>
+        <w:rPr>
+          <w:rFonts w:asciiTheme="minorBidi" w:hAnsiTheme="minorBidi"/>
+          <w:b/>
+          <w:bCs/>
+          <w:sz w:val="24"/>
+          <w:szCs w:val="24"/>
+        </w:rPr>
+        <w:t xml:space="preserve"> </w:t>
       </w:r>
     </w:p>
     <w:p>

</xml_diff>

<commit_message>
[Tiara] 1 - 9 Desember 2022 ([Project 2] ANALISIS KEBUTUHAN DATABASE)
</commit_message>
<xml_diff>
--- a/Tiara Tueka/PROJECT 2.docx
+++ b/Tiara Tueka/PROJECT 2.docx
@@ -470,6 +470,67 @@
           <w:ilvl w:val="2"/>
           <w:numId w:val="8"/>
         </w:numPr>
+        <w:jc w:val="both"/>
+        <w:rPr>
+          <w:rFonts w:asciiTheme="minorBidi" w:hAnsiTheme="minorBidi"/>
+          <w:sz w:val="24"/>
+          <w:szCs w:val="24"/>
+        </w:rPr>
+      </w:pPr>
+      <w:r>
+        <w:rPr>
+          <w:rFonts w:asciiTheme="minorBidi" w:hAnsiTheme="minorBidi"/>
+          <w:sz w:val="24"/>
+          <w:szCs w:val="24"/>
+        </w:rPr>
+        <w:t>…</w:t>
+      </w:r>
+    </w:p>
+    <w:p>
+      <w:pPr>
+        <w:pStyle w:val="ListParagraph"/>
+        <w:ind w:left="360"/>
+        <w:jc w:val="both"/>
+        <w:rPr>
+          <w:rFonts w:asciiTheme="minorBidi" w:hAnsiTheme="minorBidi"/>
+          <w:b/>
+          <w:bCs/>
+          <w:sz w:val="24"/>
+          <w:szCs w:val="24"/>
+        </w:rPr>
+      </w:pPr>
+    </w:p>
+    <w:p>
+      <w:pPr>
+        <w:pStyle w:val="ListParagraph"/>
+        <w:numPr>
+          <w:ilvl w:val="0"/>
+          <w:numId w:val="8"/>
+        </w:numPr>
+        <w:jc w:val="both"/>
+        <w:rPr>
+          <w:rFonts w:asciiTheme="minorBidi" w:hAnsiTheme="minorBidi"/>
+          <w:b/>
+          <w:bCs/>
+          <w:sz w:val="24"/>
+          <w:szCs w:val="24"/>
+        </w:rPr>
+      </w:pPr>
+      <w:r>
+        <w:rPr>
+          <w:rFonts w:asciiTheme="minorBidi" w:hAnsiTheme="minorBidi"/>
+          <w:b/>
+          <w:bCs/>
+          <w:sz w:val="24"/>
+          <w:szCs w:val="24"/>
+        </w:rPr>
+        <w:t>ANALISIS KEBUTUHAN DATABASE</w:t>
+      </w:r>
+    </w:p>
+    <w:p>
+      <w:pPr>
+        <w:pStyle w:val="ListParagraph"/>
+        <w:ind w:left="360"/>
         <w:jc w:val="both"/>
         <w:rPr>
           <w:rFonts w:asciiTheme="minorBidi" w:hAnsiTheme="minorBidi"/>

</xml_diff>